<commit_message>
Avance informe laboratorio 2, Portada, Indice, Inroduccion, descripcion del paradigma.
</commit_message>
<xml_diff>
--- a/Informe_13452929_Bustamante.docx
+++ b/Informe_13452929_Bustamante.docx
@@ -1743,19 +1743,6 @@
     </w:p>
     <w:p>
       <w:pPr>
-        <w:tabs>
-          <w:tab w:val="left" w:pos="2197"/>
-          <w:tab w:val="left" w:pos="2642"/>
-        </w:tabs>
-        <w:rPr>
-          <w:rFonts w:ascii="Arial Narrow" w:hAnsi="Arial Narrow"/>
-          <w:sz w:val="28"/>
-          <w:szCs w:val="28"/>
-        </w:rPr>
-      </w:pPr>
-    </w:p>
-    <w:p>
-      <w:pPr>
         <w:pStyle w:val="Ttulo1"/>
       </w:pPr>
       <w:bookmarkStart w:id="0" w:name="_Toc134312243"/>
@@ -1789,45 +1776,6 @@
           <w:rFonts w:ascii="Arial Narrow" w:hAnsi="Arial Narrow"/>
         </w:rPr>
       </w:pPr>
-    </w:p>
-    <w:p>
-      <w:pPr>
-        <w:tabs>
-          <w:tab w:val="left" w:pos="2197"/>
-          <w:tab w:val="left" w:pos="2642"/>
-        </w:tabs>
-        <w:jc w:val="both"/>
-        <w:rPr>
-          <w:rFonts w:ascii="Arial Narrow" w:hAnsi="Arial Narrow"/>
-        </w:rPr>
-      </w:pPr>
-      <w:r>
-        <w:rPr>
-          <w:rFonts w:ascii="Arial Narrow" w:hAnsi="Arial Narrow"/>
-          <w:highlight w:val="cyan"/>
-        </w:rPr>
-        <w:t xml:space="preserve">pero falta describir el contexto </w:t>
-      </w:r>
-      <w:r>
-        <w:rPr>
-          <w:rFonts w:ascii="Arial Narrow" w:hAnsi="Arial Narrow"/>
-          <w:highlight w:val="cyan"/>
-        </w:rPr>
-        <w:t xml:space="preserve"> y contenido </w:t>
-      </w:r>
-      <w:r>
-        <w:rPr>
-          <w:rFonts w:ascii="Arial Narrow" w:hAnsi="Arial Narrow"/>
-          <w:highlight w:val="cyan"/>
-        </w:rPr>
-        <w:t>del laboratorio, asimismo es dar una descripción de lo que se encontrará en el resto del contenido del informe</w:t>
-      </w:r>
-      <w:r>
-        <w:rPr>
-          <w:rFonts w:ascii="Arial Narrow" w:hAnsi="Arial Narrow"/>
-        </w:rPr>
-        <w:t xml:space="preserve"> 2</w:t>
-      </w:r>
     </w:p>
     <w:p>
       <w:pPr>
@@ -1841,6 +1789,90 @@
           <w:rFonts w:ascii="Arial Narrow" w:hAnsi="Arial Narrow"/>
         </w:rPr>
       </w:pPr>
+      <w:r>
+        <w:rPr>
+          <w:rFonts w:ascii="Arial Narrow" w:hAnsi="Arial Narrow"/>
+        </w:rPr>
+        <w:t>Para el desarrollo del laboratorio Nº</w:t>
+      </w:r>
+      <w:r>
+        <w:rPr>
+          <w:rFonts w:ascii="Arial Narrow" w:hAnsi="Arial Narrow"/>
+        </w:rPr>
+        <w:t>2</w:t>
+      </w:r>
+      <w:r>
+        <w:rPr>
+          <w:rFonts w:ascii="Arial Narrow" w:hAnsi="Arial Narrow"/>
+        </w:rPr>
+        <w:t xml:space="preserve">, de la asignatura de Paradigmas de la Programación, se nos solicita realizar </w:t>
+      </w:r>
+      <w:r>
+        <w:rPr>
+          <w:rFonts w:ascii="Arial Narrow" w:hAnsi="Arial Narrow"/>
+        </w:rPr>
+        <w:t>una</w:t>
+      </w:r>
+      <w:r>
+        <w:rPr>
+          <w:rFonts w:ascii="Arial Narrow" w:hAnsi="Arial Narrow"/>
+        </w:rPr>
+        <w:t xml:space="preserve"> implementación </w:t>
+      </w:r>
+      <w:r>
+        <w:rPr>
+          <w:rFonts w:ascii="Arial Narrow" w:hAnsi="Arial Narrow"/>
+        </w:rPr>
+        <w:t xml:space="preserve">bajo el paradigma </w:t>
+      </w:r>
+      <w:r>
+        <w:rPr>
+          <w:rFonts w:ascii="Arial Narrow" w:hAnsi="Arial Narrow"/>
+        </w:rPr>
+        <w:t>lógico</w:t>
+      </w:r>
+      <w:r>
+        <w:rPr>
+          <w:rFonts w:ascii="Arial Narrow" w:hAnsi="Arial Narrow"/>
+        </w:rPr>
+        <w:t xml:space="preserve">, </w:t>
+      </w:r>
+      <w:r>
+        <w:rPr>
+          <w:rFonts w:ascii="Arial Narrow" w:hAnsi="Arial Narrow"/>
+        </w:rPr>
+        <w:t xml:space="preserve">el cual </w:t>
+      </w:r>
+      <w:r>
+        <w:rPr>
+          <w:rFonts w:ascii="Arial Narrow" w:hAnsi="Arial Narrow"/>
+        </w:rPr>
+        <w:t xml:space="preserve">se basa en la </w:t>
+      </w:r>
+      <w:r>
+        <w:rPr>
+          <w:rFonts w:ascii="Arial Narrow" w:hAnsi="Arial Narrow"/>
+        </w:rPr>
+        <w:t>lógica matemática y en la resolución de problemas mediante la deducción lógica</w:t>
+      </w:r>
+      <w:r>
+        <w:rPr>
+          <w:rFonts w:ascii="Arial Narrow" w:hAnsi="Arial Narrow"/>
+        </w:rPr>
+        <w:t xml:space="preserve">. Los algoritmos </w:t>
+      </w:r>
+      <w:r>
+        <w:rPr>
+          <w:rFonts w:ascii="Arial Narrow" w:hAnsi="Arial Narrow"/>
+        </w:rPr>
+        <w:t xml:space="preserve">a implementar deberán </w:t>
+      </w:r>
+      <w:r>
+        <w:rPr>
+          <w:rFonts w:ascii="Arial Narrow" w:hAnsi="Arial Narrow"/>
+        </w:rPr>
+        <w:t>resolver el problema que corresponde al siguiente enunciado:</w:t>
+      </w:r>
     </w:p>
     <w:p>
       <w:pPr>
@@ -1854,49 +1886,66 @@
           <w:rFonts w:ascii="Arial Narrow" w:hAnsi="Arial Narrow"/>
         </w:rPr>
       </w:pPr>
-      <w:r>
-        <w:rPr>
-          <w:rFonts w:ascii="Arial Narrow" w:hAnsi="Arial Narrow"/>
-        </w:rPr>
-        <w:t>Para el desarrollo del laboratorio Nº</w:t>
-      </w:r>
-      <w:r>
-        <w:rPr>
-          <w:rFonts w:ascii="Arial Narrow" w:hAnsi="Arial Narrow"/>
-        </w:rPr>
-        <w:t>2</w:t>
-      </w:r>
-      <w:r>
-        <w:rPr>
-          <w:rFonts w:ascii="Arial Narrow" w:hAnsi="Arial Narrow"/>
-        </w:rPr>
-        <w:t xml:space="preserve">, de la asignatura de Paradigmas de la Programación, se nos solicita realizar la implementación en el lenguaje de programación </w:t>
-      </w:r>
-      <w:proofErr w:type="spellStart"/>
-      <w:r>
-        <w:rPr>
-          <w:rFonts w:ascii="Arial Narrow" w:hAnsi="Arial Narrow"/>
-        </w:rPr>
-        <w:t>Prolog</w:t>
-      </w:r>
-      <w:proofErr w:type="spellEnd"/>
-      <w:r>
-        <w:rPr>
-          <w:rFonts w:ascii="Arial Narrow" w:hAnsi="Arial Narrow"/>
-        </w:rPr>
-        <w:t xml:space="preserve">, lenguaje basado en la programación </w:t>
-      </w:r>
-      <w:r>
-        <w:rPr>
-          <w:rFonts w:ascii="Arial Narrow" w:hAnsi="Arial Narrow"/>
-        </w:rPr>
-        <w:t>lógica</w:t>
-      </w:r>
-      <w:r>
-        <w:rPr>
-          <w:rFonts w:ascii="Arial Narrow" w:hAnsi="Arial Narrow"/>
-        </w:rPr>
-        <w:t>, un algoritmo para resolver el problema que corresponde al siguiente enunciado:</w:t>
+    </w:p>
+    <w:p>
+      <w:pPr>
+        <w:spacing w:line="360" w:lineRule="auto"/>
+        <w:jc w:val="both"/>
+        <w:rPr>
+          <w:rFonts w:ascii="Arial Narrow" w:eastAsiaTheme="minorHAnsi" w:hAnsi="Arial Narrow"/>
+          <w:b/>
+          <w:bCs/>
+          <w:i/>
+          <w:iCs/>
+          <w:lang w:val="es-MX"/>
+        </w:rPr>
+      </w:pPr>
+      <w:r>
+        <w:rPr>
+          <w:rFonts w:ascii="Arial Narrow" w:eastAsiaTheme="minorHAnsi" w:hAnsi="Arial Narrow"/>
+          <w:b/>
+          <w:bCs/>
+          <w:i/>
+          <w:iCs/>
+          <w:lang w:val="es-MX"/>
+        </w:rPr>
+        <w:t xml:space="preserve">“Crear un </w:t>
+      </w:r>
+      <w:r>
+        <w:rPr>
+          <w:rFonts w:ascii="Arial Narrow" w:eastAsiaTheme="minorHAnsi" w:hAnsi="Arial Narrow"/>
+          <w:b/>
+          <w:bCs/>
+          <w:i/>
+          <w:iCs/>
+          <w:lang w:val="es-MX"/>
+        </w:rPr>
+        <w:t>simulador de sistema operativo centrado específicamente en un sistema de archivos simplificado y los comandos que</w:t>
+      </w:r>
+      <w:r>
+        <w:t xml:space="preserve"> </w:t>
+      </w:r>
+      <w:r>
+        <w:rPr>
+          <w:rFonts w:ascii="Arial Narrow" w:eastAsiaTheme="minorHAnsi" w:hAnsi="Arial Narrow"/>
+          <w:b/>
+          <w:bCs/>
+          <w:i/>
+          <w:iCs/>
+          <w:lang w:val="es-MX"/>
+        </w:rPr>
+        <w:t>permiten operar sobre éste.</w:t>
+      </w:r>
+      <w:r>
+        <w:rPr>
+          <w:rFonts w:ascii="Arial Narrow" w:eastAsiaTheme="minorHAnsi" w:hAnsi="Arial Narrow"/>
+          <w:b/>
+          <w:bCs/>
+          <w:i/>
+          <w:iCs/>
+          <w:lang w:val="es-MX"/>
+        </w:rPr>
+        <w:t>”</w:t>
       </w:r>
     </w:p>
     <w:p>
@@ -1914,67 +1963,6 @@
     </w:p>
     <w:p>
       <w:pPr>
-        <w:spacing w:line="360" w:lineRule="auto"/>
-        <w:jc w:val="both"/>
-        <w:rPr>
-          <w:rFonts w:ascii="Arial Narrow" w:eastAsiaTheme="minorHAnsi" w:hAnsi="Arial Narrow"/>
-          <w:b/>
-          <w:bCs/>
-          <w:i/>
-          <w:iCs/>
-          <w:lang w:val="es-MX"/>
-        </w:rPr>
-      </w:pPr>
-      <w:r>
-        <w:rPr>
-          <w:rFonts w:ascii="Arial Narrow" w:eastAsiaTheme="minorHAnsi" w:hAnsi="Arial Narrow"/>
-          <w:b/>
-          <w:bCs/>
-          <w:i/>
-          <w:iCs/>
-          <w:lang w:val="es-MX"/>
-        </w:rPr>
-        <w:t xml:space="preserve">“Crear un </w:t>
-      </w:r>
-      <w:r>
-        <w:rPr>
-          <w:rFonts w:ascii="Arial Narrow" w:eastAsiaTheme="minorHAnsi" w:hAnsi="Arial Narrow"/>
-          <w:b/>
-          <w:bCs/>
-          <w:i/>
-          <w:iCs/>
-          <w:lang w:val="es-MX"/>
-        </w:rPr>
-        <w:t>simulador de sistema operativo centrado específicamente en un sistema de archivos simplificado y los comandos que</w:t>
-      </w:r>
-      <w:r>
-        <w:t xml:space="preserve"> </w:t>
-      </w:r>
-      <w:r>
-        <w:rPr>
-          <w:rFonts w:ascii="Arial Narrow" w:eastAsiaTheme="minorHAnsi" w:hAnsi="Arial Narrow"/>
-          <w:b/>
-          <w:bCs/>
-          <w:i/>
-          <w:iCs/>
-          <w:lang w:val="es-MX"/>
-        </w:rPr>
-        <w:t>permiten operar sobre éste.</w:t>
-      </w:r>
-      <w:r>
-        <w:rPr>
-          <w:rFonts w:ascii="Arial Narrow" w:eastAsiaTheme="minorHAnsi" w:hAnsi="Arial Narrow"/>
-          <w:b/>
-          <w:bCs/>
-          <w:i/>
-          <w:iCs/>
-          <w:lang w:val="es-MX"/>
-        </w:rPr>
-        <w:t>”</w:t>
-      </w:r>
-    </w:p>
-    <w:p>
-      <w:pPr>
         <w:tabs>
           <w:tab w:val="left" w:pos="2197"/>
           <w:tab w:val="left" w:pos="2642"/>
@@ -1985,257 +1973,168 @@
           <w:rFonts w:ascii="Arial Narrow" w:hAnsi="Arial Narrow"/>
         </w:rPr>
       </w:pPr>
-    </w:p>
-    <w:p>
-      <w:pPr>
-        <w:tabs>
-          <w:tab w:val="left" w:pos="2197"/>
-          <w:tab w:val="left" w:pos="2642"/>
-        </w:tabs>
+      <w:r>
+        <w:rPr>
+          <w:rFonts w:ascii="Arial Narrow" w:hAnsi="Arial Narrow"/>
+        </w:rPr>
+        <w:t>P</w:t>
+      </w:r>
+      <w:r>
+        <w:rPr>
+          <w:rFonts w:ascii="Arial Narrow" w:hAnsi="Arial Narrow"/>
+        </w:rPr>
+        <w:t>ara el desarrollo de esta implementación</w:t>
+      </w:r>
+      <w:r>
+        <w:rPr>
+          <w:rFonts w:ascii="Arial Narrow" w:hAnsi="Arial Narrow"/>
+        </w:rPr>
+        <w:t xml:space="preserve"> </w:t>
+      </w:r>
+      <w:r>
+        <w:rPr>
+          <w:rFonts w:ascii="Arial Narrow" w:hAnsi="Arial Narrow"/>
+        </w:rPr>
+        <w:t xml:space="preserve">usaremos el lenguaje de programación, </w:t>
+      </w:r>
+      <w:proofErr w:type="spellStart"/>
+      <w:r>
+        <w:rPr>
+          <w:rFonts w:ascii="Arial Narrow" w:hAnsi="Arial Narrow"/>
+        </w:rPr>
+        <w:t>Prolog</w:t>
+      </w:r>
+      <w:proofErr w:type="spellEnd"/>
+      <w:r>
+        <w:rPr>
+          <w:rFonts w:ascii="Arial Narrow" w:hAnsi="Arial Narrow"/>
+        </w:rPr>
+        <w:t xml:space="preserve">, </w:t>
+      </w:r>
+      <w:r>
+        <w:rPr>
+          <w:rFonts w:ascii="Arial Narrow" w:hAnsi="Arial Narrow"/>
+        </w:rPr>
+        <w:t xml:space="preserve"> con su ed</w:t>
+      </w:r>
+      <w:r>
+        <w:rPr>
+          <w:rFonts w:ascii="Arial Narrow" w:hAnsi="Arial Narrow"/>
+        </w:rPr>
+        <w:t>itor virtual,</w:t>
+      </w:r>
+      <w:r>
+        <w:rPr>
+          <w:rFonts w:ascii="Arial Narrow" w:hAnsi="Arial Narrow"/>
+        </w:rPr>
+        <w:t xml:space="preserve"> (</w:t>
+      </w:r>
+      <w:r>
+        <w:rPr>
+          <w:rFonts w:ascii="Arial Narrow" w:hAnsi="Arial Narrow"/>
+        </w:rPr>
+        <w:t>https://swish.swi-prolog.org/</w:t>
+      </w:r>
+      <w:r>
+        <w:rPr>
+          <w:rFonts w:ascii="Arial Narrow" w:hAnsi="Arial Narrow"/>
+        </w:rPr>
+        <w:t>)</w:t>
+      </w:r>
+      <w:r>
+        <w:rPr>
+          <w:rFonts w:ascii="Arial Narrow" w:hAnsi="Arial Narrow"/>
+        </w:rPr>
+        <w:t xml:space="preserve"> </w:t>
+      </w:r>
+      <w:r>
+        <w:rPr>
+          <w:rFonts w:ascii="Arial Narrow" w:hAnsi="Arial Narrow"/>
+        </w:rPr>
+        <w:t xml:space="preserve">y a través de la creación de una base de conocimientos que crearemos con predicados, reglas y clausulas, se </w:t>
+      </w:r>
+      <w:r>
+        <w:rPr>
+          <w:rFonts w:ascii="Arial Narrow" w:hAnsi="Arial Narrow"/>
+        </w:rPr>
+        <w:t>buscará dar s</w:t>
+      </w:r>
+      <w:r>
+        <w:rPr>
+          <w:rFonts w:ascii="Arial Narrow" w:hAnsi="Arial Narrow"/>
+        </w:rPr>
+        <w:t xml:space="preserve">olución a los requerimientos funcionales solicitados, </w:t>
+      </w:r>
+      <w:r>
+        <w:rPr>
+          <w:rFonts w:ascii="Arial Narrow" w:hAnsi="Arial Narrow"/>
+        </w:rPr>
+        <w:t>de manera tal, que la solución propuesta permita al usuario aplicar sobre este sistema de archivos ficticio, acciones como crear, buscar, listar, etc.</w:t>
+      </w:r>
+      <w:r>
+        <w:rPr>
+          <w:rFonts w:ascii="Arial Narrow" w:hAnsi="Arial Narrow"/>
+        </w:rPr>
+        <w:t xml:space="preserve"> </w:t>
+      </w:r>
+    </w:p>
+    <w:p>
+      <w:pPr>
+        <w:pStyle w:val="Ttulo1"/>
+        <w:rPr>
+          <w:lang w:val="es-ES"/>
+        </w:rPr>
+      </w:pPr>
+    </w:p>
+    <w:p>
+      <w:pPr>
+        <w:rPr>
+          <w:rFonts w:ascii="Arial Narrow" w:eastAsiaTheme="majorEastAsia" w:hAnsi="Arial Narrow" w:cstheme="majorBidi"/>
+          <w:b/>
+          <w:color w:val="000000" w:themeColor="text1"/>
+          <w:sz w:val="32"/>
+          <w:szCs w:val="32"/>
+        </w:rPr>
+      </w:pPr>
+      <w:bookmarkStart w:id="2" w:name="_Toc134312244"/>
+      <w:bookmarkStart w:id="3" w:name="_Toc134312315"/>
+      <w:r>
+        <w:br w:type="page"/>
+      </w:r>
+      <w:bookmarkEnd w:id="2"/>
+      <w:bookmarkEnd w:id="3"/>
+    </w:p>
+    <w:p>
+      <w:pPr>
+        <w:pStyle w:val="Ttulo1"/>
+      </w:pPr>
+      <w:bookmarkStart w:id="4" w:name="_Toc134312245"/>
+      <w:bookmarkStart w:id="5" w:name="_Toc134312316"/>
+      <w:r>
+        <w:lastRenderedPageBreak/>
+        <w:t>Descripción del paradigma</w:t>
+      </w:r>
+      <w:bookmarkEnd w:id="4"/>
+      <w:bookmarkEnd w:id="5"/>
+    </w:p>
+    <w:p>
+      <w:pPr>
         <w:spacing w:line="360" w:lineRule="auto"/>
         <w:jc w:val="both"/>
         <w:rPr>
           <w:rFonts w:ascii="Arial Narrow" w:hAnsi="Arial Narrow"/>
-        </w:rPr>
-      </w:pPr>
-      <w:r>
-        <w:rPr>
-          <w:rFonts w:ascii="Arial Narrow" w:hAnsi="Arial Narrow"/>
-        </w:rPr>
-        <w:t>En base a lo solicitado y mediante soluciones implementa</w:t>
-      </w:r>
-      <w:r>
-        <w:rPr>
-          <w:rFonts w:ascii="Arial Narrow" w:hAnsi="Arial Narrow"/>
-        </w:rPr>
-        <w:t>da</w:t>
-      </w:r>
-      <w:r>
-        <w:rPr>
-          <w:rFonts w:ascii="Arial Narrow" w:hAnsi="Arial Narrow"/>
-        </w:rPr>
-        <w:t xml:space="preserve">s en el lenguaje de programación </w:t>
-      </w:r>
-      <w:proofErr w:type="spellStart"/>
-      <w:r>
-        <w:rPr>
-          <w:rFonts w:ascii="Arial Narrow" w:hAnsi="Arial Narrow"/>
-        </w:rPr>
-        <w:t>Prolog</w:t>
-      </w:r>
-      <w:proofErr w:type="spellEnd"/>
-      <w:r>
-        <w:rPr>
-          <w:rFonts w:ascii="Arial Narrow" w:hAnsi="Arial Narrow"/>
-        </w:rPr>
-        <w:t xml:space="preserve"> a través </w:t>
-      </w:r>
-      <w:r>
-        <w:rPr>
-          <w:rFonts w:ascii="Arial Narrow" w:hAnsi="Arial Narrow"/>
-        </w:rPr>
-        <w:t>del editor virtual,</w:t>
-      </w:r>
-      <w:r>
-        <w:rPr>
-          <w:rFonts w:ascii="Arial Narrow" w:hAnsi="Arial Narrow"/>
-        </w:rPr>
-        <w:t xml:space="preserve"> se logró dar solución a parte de los requerimientos funcionales solicitados, siendo estos testeados mediante el script de pruebas.</w:t>
-      </w:r>
-    </w:p>
-    <w:p>
-      <w:pPr>
-        <w:tabs>
-          <w:tab w:val="left" w:pos="2197"/>
-          <w:tab w:val="left" w:pos="2642"/>
-        </w:tabs>
+          <w:highlight w:val="cyan"/>
+        </w:rPr>
+      </w:pPr>
+    </w:p>
+    <w:p>
+      <w:pPr>
         <w:spacing w:line="360" w:lineRule="auto"/>
         <w:jc w:val="both"/>
         <w:rPr>
           <w:rFonts w:ascii="Arial Narrow" w:hAnsi="Arial Narrow"/>
         </w:rPr>
       </w:pPr>
-    </w:p>
-    <w:p>
-      <w:pPr>
-        <w:tabs>
-          <w:tab w:val="left" w:pos="2197"/>
-          <w:tab w:val="left" w:pos="2642"/>
-        </w:tabs>
-        <w:spacing w:line="360" w:lineRule="auto"/>
-        <w:jc w:val="both"/>
-        <w:rPr>
-          <w:rFonts w:ascii="Arial Narrow" w:hAnsi="Arial Narrow"/>
-        </w:rPr>
-      </w:pPr>
-      <w:r>
-        <w:rPr>
-          <w:rFonts w:ascii="Arial Narrow" w:hAnsi="Arial Narrow"/>
-        </w:rPr>
-        <w:t>En el informe encontrara contenido</w:t>
-      </w:r>
-    </w:p>
-    <w:p>
-      <w:pPr>
-        <w:tabs>
-          <w:tab w:val="left" w:pos="2197"/>
-          <w:tab w:val="left" w:pos="2642"/>
-        </w:tabs>
-        <w:spacing w:line="360" w:lineRule="auto"/>
-        <w:jc w:val="both"/>
-        <w:rPr>
-          <w:rFonts w:ascii="Arial Narrow" w:hAnsi="Arial Narrow"/>
-        </w:rPr>
-      </w:pPr>
-    </w:p>
-    <w:p>
-      <w:pPr>
-        <w:tabs>
-          <w:tab w:val="left" w:pos="2197"/>
-          <w:tab w:val="left" w:pos="2642"/>
-        </w:tabs>
-        <w:jc w:val="both"/>
-        <w:rPr>
-          <w:rFonts w:ascii="Arial Narrow" w:hAnsi="Arial Narrow"/>
-        </w:rPr>
-      </w:pPr>
-    </w:p>
-    <w:p>
-      <w:pPr>
-        <w:jc w:val="both"/>
-        <w:rPr>
-          <w:rFonts w:ascii="Arial Narrow" w:hAnsi="Arial Narrow"/>
-          <w:sz w:val="28"/>
-          <w:szCs w:val="28"/>
-        </w:rPr>
-      </w:pPr>
-      <w:r>
-        <w:rPr>
-          <w:rFonts w:ascii="Arial Narrow" w:hAnsi="Arial Narrow"/>
-          <w:sz w:val="28"/>
-          <w:szCs w:val="28"/>
-        </w:rPr>
-        <w:br w:type="page"/>
-      </w:r>
-    </w:p>
-    <w:p>
-      <w:pPr>
-        <w:pStyle w:val="Ttulo1"/>
-      </w:pPr>
-    </w:p>
-    <w:p>
-      <w:pPr>
-        <w:pStyle w:val="Ttulo1"/>
-      </w:pPr>
-      <w:bookmarkStart w:id="2" w:name="_Toc134312244"/>
-      <w:bookmarkStart w:id="3" w:name="_Toc134312315"/>
-      <w:r>
-        <w:t>Descripción del problema</w:t>
-      </w:r>
-      <w:bookmarkEnd w:id="2"/>
-      <w:bookmarkEnd w:id="3"/>
-    </w:p>
-    <w:p>
-      <w:pPr>
-        <w:spacing w:line="360" w:lineRule="auto"/>
-        <w:jc w:val="both"/>
-        <w:rPr>
-          <w:rFonts w:ascii="Arial Narrow" w:hAnsi="Arial Narrow"/>
-        </w:rPr>
-      </w:pPr>
-    </w:p>
-    <w:p>
-      <w:pPr>
-        <w:spacing w:line="360" w:lineRule="auto"/>
-        <w:jc w:val="both"/>
-        <w:rPr>
-          <w:rFonts w:ascii="Arial Narrow" w:hAnsi="Arial Narrow"/>
-        </w:rPr>
-      </w:pPr>
-      <w:r>
-        <w:rPr>
-          <w:rFonts w:ascii="Arial Narrow" w:hAnsi="Arial Narrow"/>
-          <w:highlight w:val="cyan"/>
-        </w:rPr>
-        <w:t>Explicar brevemente los requerimientos a implementar</w:t>
-      </w:r>
-    </w:p>
-    <w:p>
-      <w:pPr>
-        <w:spacing w:line="360" w:lineRule="auto"/>
-        <w:jc w:val="both"/>
-        <w:rPr>
-          <w:rFonts w:ascii="Arial Narrow" w:hAnsi="Arial Narrow"/>
-        </w:rPr>
-      </w:pPr>
-      <w:r>
-        <w:rPr>
-          <w:rFonts w:ascii="Arial Narrow" w:hAnsi="Arial Narrow"/>
-        </w:rPr>
-        <w:t xml:space="preserve">Un sistema de archivos </w:t>
-      </w:r>
-      <w:r>
-        <w:rPr>
-          <w:rFonts w:ascii="Arial Narrow" w:hAnsi="Arial Narrow"/>
-        </w:rPr>
-        <w:t xml:space="preserve">es una parte fundamental de un sistema operativo, corresponde a </w:t>
-      </w:r>
-      <w:r>
-        <w:rPr>
-          <w:rFonts w:ascii="Arial Narrow" w:hAnsi="Arial Narrow"/>
-        </w:rPr>
-        <w:t>un conjunto de procesos, métodos y reglas que utiliza un sistema operativo para administrar el almacenamiento de datos en la memoria de una computadora. Este sistema permite la organización, seguridad y localización de archivos, además de otras operaciones</w:t>
-      </w:r>
-    </w:p>
-    <w:p>
-      <w:pPr>
-        <w:spacing w:line="360" w:lineRule="auto"/>
-        <w:jc w:val="both"/>
-        <w:rPr>
-          <w:rFonts w:ascii="Arial Narrow" w:hAnsi="Arial Narrow"/>
-        </w:rPr>
-      </w:pPr>
-    </w:p>
-    <w:p>
-      <w:pPr>
-        <w:spacing w:line="360" w:lineRule="auto"/>
-        <w:jc w:val="both"/>
-        <w:rPr>
-          <w:rFonts w:ascii="Arial Narrow" w:hAnsi="Arial Narrow"/>
-        </w:rPr>
-      </w:pPr>
-    </w:p>
-    <w:p>
-      <w:pPr>
-        <w:pStyle w:val="Ttulo1"/>
-      </w:pPr>
-      <w:bookmarkStart w:id="4" w:name="_Toc134312245"/>
-      <w:bookmarkStart w:id="5" w:name="_Toc134312316"/>
-      <w:r>
-        <w:t>Descripción del paradigma</w:t>
-      </w:r>
-      <w:bookmarkEnd w:id="4"/>
-      <w:bookmarkEnd w:id="5"/>
-    </w:p>
-    <w:p/>
-    <w:p>
-      <w:pPr>
-        <w:spacing w:line="360" w:lineRule="auto"/>
-        <w:jc w:val="both"/>
-        <w:rPr>
-          <w:rFonts w:ascii="Arial Narrow" w:hAnsi="Arial Narrow"/>
-          <w:highlight w:val="cyan"/>
-        </w:rPr>
-      </w:pPr>
-    </w:p>
-    <w:p>
-      <w:pPr>
-        <w:spacing w:line="360" w:lineRule="auto"/>
-        <w:jc w:val="both"/>
-        <w:rPr>
-          <w:rFonts w:ascii="Arial Narrow" w:hAnsi="Arial Narrow"/>
-        </w:rPr>
-      </w:pPr>
       <w:r>
         <w:rPr>
           <w:rFonts w:ascii="Arial Narrow" w:hAnsi="Arial Narrow"/>
@@ -2252,7 +2151,13 @@
         <w:rPr>
           <w:rFonts w:ascii="Arial Narrow" w:hAnsi="Arial Narrow"/>
         </w:rPr>
-        <w:t>puede usarse como la especificación de un problema en lugar de establecer</w:t>
+        <w:t xml:space="preserve">puede usarse como la </w:t>
+      </w:r>
+      <w:r>
+        <w:rPr>
+          <w:rFonts w:ascii="Arial Narrow" w:hAnsi="Arial Narrow"/>
+        </w:rPr>
+        <w:t>especificación de un problema en lugar de establecer</w:t>
       </w:r>
       <w:r>
         <w:rPr>
@@ -2317,95 +2222,68 @@
       <w:r>
         <w:rPr>
           <w:rFonts w:ascii="Arial Narrow" w:hAnsi="Arial Narrow"/>
-          <w:highlight w:val="yellow"/>
         </w:rPr>
         <w:t xml:space="preserve">En este paradigma, se describe el problema en términos de relaciones lógicas entre </w:t>
       </w:r>
       <w:r>
         <w:rPr>
           <w:rFonts w:ascii="Arial Narrow" w:hAnsi="Arial Narrow"/>
-          <w:highlight w:val="yellow"/>
         </w:rPr>
         <w:t>objetos</w:t>
       </w:r>
       <w:r>
         <w:rPr>
           <w:rFonts w:ascii="Arial Narrow" w:hAnsi="Arial Narrow"/>
-          <w:highlight w:val="yellow"/>
         </w:rPr>
         <w:t xml:space="preserve"> y se utiliza la inferencia lógica para resolver el problema</w:t>
       </w:r>
       <w:r>
         <w:rPr>
           <w:rFonts w:ascii="Arial Narrow" w:hAnsi="Arial Narrow"/>
-          <w:highlight w:val="yellow"/>
-        </w:rPr>
-        <w:t xml:space="preserve">. </w:t>
-      </w:r>
-      <w:r>
-        <w:rPr>
-          <w:rFonts w:ascii="Arial Narrow" w:hAnsi="Arial Narrow"/>
-        </w:rPr>
-        <w:t xml:space="preserve">Se declara una base de conocimiento que </w:t>
-      </w:r>
-      <w:r>
-        <w:rPr>
-          <w:rFonts w:ascii="Arial Narrow" w:hAnsi="Arial Narrow"/>
-          <w:highlight w:val="yellow"/>
-        </w:rPr>
-        <w:t xml:space="preserve">es </w:t>
-      </w:r>
-      <w:r>
-        <w:rPr>
-          <w:rFonts w:ascii="Arial Narrow" w:hAnsi="Arial Narrow"/>
-          <w:highlight w:val="yellow"/>
-        </w:rPr>
-        <w:t xml:space="preserve">un conjunto de hechos y reglas que describen las relaciones entre los objetos en un dominio de problema. </w:t>
-      </w:r>
-      <w:r>
-        <w:rPr>
-          <w:rFonts w:ascii="Arial Narrow" w:hAnsi="Arial Narrow"/>
-          <w:highlight w:val="yellow"/>
+        </w:rPr>
+        <w:t xml:space="preserve">. Se declara una base de conocimiento que es un conjunto de hechos y reglas que describen las relaciones entre los objetos en un dominio de problema. </w:t>
+      </w:r>
+      <w:r>
+        <w:rPr>
+          <w:rFonts w:ascii="Arial Narrow" w:hAnsi="Arial Narrow"/>
         </w:rPr>
         <w:t>El programador describe el objetivo o la pregunta que se quiere responder en términos de estas relaciones lógicas. Luego, el sistema de programación utiliza la lógica para deducir la respuesta al objetivo a partir de los hechos y reglas definidos</w:t>
       </w:r>
       <w:r>
         <w:rPr>
           <w:rFonts w:ascii="Arial Narrow" w:hAnsi="Arial Narrow"/>
-          <w:highlight w:val="yellow"/>
         </w:rPr>
         <w:t xml:space="preserve"> en la base de conocimiento</w:t>
       </w:r>
       <w:r>
         <w:rPr>
           <w:rFonts w:ascii="Arial Narrow" w:hAnsi="Arial Narrow"/>
-          <w:highlight w:val="yellow"/>
         </w:rPr>
         <w:t>.</w:t>
       </w:r>
-    </w:p>
-    <w:p>
-      <w:pPr>
-        <w:spacing w:line="360" w:lineRule="auto"/>
-        <w:jc w:val="both"/>
-        <w:rPr>
-          <w:rFonts w:ascii="Arial Narrow" w:hAnsi="Arial Narrow"/>
-        </w:rPr>
-      </w:pPr>
-    </w:p>
-    <w:p>
-      <w:pPr>
-        <w:spacing w:line="360" w:lineRule="auto"/>
-        <w:jc w:val="both"/>
-        <w:rPr>
-          <w:rFonts w:ascii="Arial Narrow" w:hAnsi="Arial Narrow"/>
-        </w:rPr>
-      </w:pPr>
-      <w:r>
-        <w:rPr>
-          <w:rFonts w:ascii="Arial Narrow" w:hAnsi="Arial Narrow"/>
-        </w:rPr>
-        <w:t>Hechos: es un tipo de cláusula que describe una relación entre uno o más término, estos hechos se asumen siempre verdaderos.</w:t>
+      <w:r>
+        <w:rPr>
+          <w:rFonts w:ascii="Arial Narrow" w:hAnsi="Arial Narrow"/>
+        </w:rPr>
+        <w:t xml:space="preserve"> Los h</w:t>
+      </w:r>
+      <w:r>
+        <w:rPr>
+          <w:rFonts w:ascii="Arial Narrow" w:hAnsi="Arial Narrow"/>
+        </w:rPr>
+        <w:t>echos</w:t>
+      </w:r>
+      <w:r>
+        <w:rPr>
+          <w:rFonts w:ascii="Arial Narrow" w:hAnsi="Arial Narrow"/>
+        </w:rPr>
+        <w:t xml:space="preserve">, son </w:t>
+      </w:r>
+      <w:r>
+        <w:rPr>
+          <w:rFonts w:ascii="Arial Narrow" w:hAnsi="Arial Narrow"/>
+        </w:rPr>
+        <w:t>un tipo de cláusula que describe una relación entre uno o más término, estos hechos se asumen siempre verdaderos.</w:t>
       </w:r>
     </w:p>
     <w:p>
@@ -2448,28 +2326,48 @@
       <w:r>
         <w:rPr>
           <w:rFonts w:ascii="Arial Narrow" w:hAnsi="Arial Narrow"/>
+          <w:b/>
+          <w:bCs/>
           <w:i/>
           <w:iCs/>
+          <w:sz w:val="24"/>
+          <w:szCs w:val="24"/>
+          <w:lang w:val="es-CL" w:eastAsia="es-MX"/>
         </w:rPr>
         <w:t>Unificación</w:t>
       </w:r>
       <w:r>
         <w:rPr>
           <w:rFonts w:ascii="Arial Narrow" w:hAnsi="Arial Narrow"/>
+          <w:sz w:val="24"/>
+          <w:szCs w:val="24"/>
+          <w:lang w:val="es-CL" w:eastAsia="es-MX"/>
         </w:rPr>
         <w:t xml:space="preserve">: </w:t>
       </w:r>
       <w:r>
         <w:rPr>
           <w:rFonts w:ascii="Arial Narrow" w:hAnsi="Arial Narrow"/>
+          <w:sz w:val="24"/>
+          <w:szCs w:val="24"/>
+          <w:lang w:val="es-CL" w:eastAsia="es-MX"/>
         </w:rPr>
         <w:t xml:space="preserve">se refiere a la técnica de encontrar una asignación de valores a las variables en una expresión lógica que hace que la expresión sea verdadera. </w:t>
       </w:r>
       <w:r>
         <w:rPr>
           <w:rFonts w:ascii="Arial Narrow" w:hAnsi="Arial Narrow"/>
-        </w:rPr>
-        <w:t>Si se encuentra una asignación de valores que haga que las expresiones sean iguales, la consulta se considera resuelta y se devuelve el resultado</w:t>
+          <w:sz w:val="24"/>
+          <w:szCs w:val="24"/>
+          <w:lang w:val="es-CL" w:eastAsia="es-MX"/>
+        </w:rPr>
+        <w:t>Si se encuentra una asignación de valores que haga que las expresiones sean iguales, la consulta se considera resuelta y se devuelve el</w:t>
+      </w:r>
+      <w:r>
+        <w:rPr>
+          <w:rFonts w:ascii="Arial Narrow" w:hAnsi="Arial Narrow"/>
+        </w:rPr>
+        <w:t xml:space="preserve"> resultado</w:t>
       </w:r>
     </w:p>
     <w:p>
@@ -2493,14 +2391,22 @@
         <w:jc w:val="both"/>
         <w:rPr>
           <w:rFonts w:ascii="Arial Narrow" w:hAnsi="Arial Narrow"/>
+          <w:sz w:val="24"/>
+          <w:szCs w:val="24"/>
+          <w:lang w:val="es-CL" w:eastAsia="es-MX"/>
         </w:rPr>
       </w:pPr>
       <w:proofErr w:type="spellStart"/>
       <w:r>
         <w:rPr>
           <w:rFonts w:ascii="Arial Narrow" w:hAnsi="Arial Narrow"/>
+          <w:b/>
+          <w:bCs/>
           <w:i/>
           <w:iCs/>
+          <w:sz w:val="24"/>
+          <w:szCs w:val="24"/>
+          <w:lang w:val="es-CL" w:eastAsia="es-MX"/>
         </w:rPr>
         <w:t>Backtraking</w:t>
       </w:r>
@@ -2508,22 +2414,51 @@
       <w:r>
         <w:rPr>
           <w:rFonts w:ascii="Arial Narrow" w:hAnsi="Arial Narrow"/>
+          <w:b/>
+          <w:bCs/>
           <w:i/>
           <w:iCs/>
+          <w:sz w:val="24"/>
+          <w:szCs w:val="24"/>
+          <w:lang w:val="es-CL" w:eastAsia="es-MX"/>
         </w:rPr>
         <w:t xml:space="preserve"> automático</w:t>
       </w:r>
       <w:r>
         <w:rPr>
           <w:rFonts w:ascii="Arial Narrow" w:hAnsi="Arial Narrow"/>
+          <w:sz w:val="24"/>
+          <w:szCs w:val="24"/>
+          <w:lang w:val="es-CL" w:eastAsia="es-MX"/>
         </w:rPr>
         <w:t>:</w:t>
       </w:r>
       <w:r>
         <w:rPr>
           <w:rFonts w:ascii="Arial Narrow" w:hAnsi="Arial Narrow"/>
-        </w:rPr>
-        <w:t xml:space="preserve"> Sucede cuando no se logra la unificación, el proceso da un paso atrás para probar otros caminos para lograr la unificación, si se encuentra una asignación de valores que haga que las expresiones sean iguales, la consulta se considera resuelta y se devuelve el resultad, True.</w:t>
+          <w:sz w:val="24"/>
+          <w:szCs w:val="24"/>
+          <w:lang w:val="es-CL" w:eastAsia="es-MX"/>
+        </w:rPr>
+        <w:t xml:space="preserve"> Sucede cuando no se logra la unificación, el proceso da un paso atrás para probar otros caminos para lograr la unificación, si se encuentra una asignación de valores que haga que las expresiones sean iguales, la consulta se considera resuelta y se devuelve el resultad</w:t>
+      </w:r>
+      <w:r>
+        <w:rPr>
+          <w:rFonts w:ascii="Arial Narrow" w:hAnsi="Arial Narrow"/>
+          <w:sz w:val="24"/>
+          <w:szCs w:val="24"/>
+          <w:lang w:val="es-CL" w:eastAsia="es-MX"/>
+        </w:rPr>
+        <w:t>o</w:t>
+      </w:r>
+      <w:r>
+        <w:rPr>
+          <w:rFonts w:ascii="Arial Narrow" w:hAnsi="Arial Narrow"/>
+          <w:sz w:val="24"/>
+          <w:szCs w:val="24"/>
+          <w:lang w:val="es-CL" w:eastAsia="es-MX"/>
+        </w:rPr>
+        <w:t>, True.</w:t>
       </w:r>
     </w:p>
     <w:p>
@@ -2533,6 +2468,9 @@
         <w:jc w:val="both"/>
         <w:rPr>
           <w:rFonts w:ascii="Arial Narrow" w:hAnsi="Arial Narrow"/>
+          <w:sz w:val="24"/>
+          <w:szCs w:val="24"/>
+          <w:lang w:val="es-CL" w:eastAsia="es-MX"/>
         </w:rPr>
       </w:pPr>
     </w:p>
@@ -2547,25 +2485,39 @@
         <w:jc w:val="both"/>
         <w:rPr>
           <w:rFonts w:ascii="Arial Narrow" w:hAnsi="Arial Narrow"/>
-        </w:rPr>
-      </w:pPr>
-      <w:r>
-        <w:rPr>
-          <w:rFonts w:ascii="Arial Narrow" w:hAnsi="Arial Narrow"/>
+          <w:sz w:val="24"/>
+          <w:szCs w:val="24"/>
+          <w:lang w:val="es-CL" w:eastAsia="es-MX"/>
+        </w:rPr>
+      </w:pPr>
+      <w:r>
+        <w:rPr>
+          <w:rFonts w:ascii="Arial Narrow" w:hAnsi="Arial Narrow"/>
+          <w:b/>
+          <w:bCs/>
           <w:i/>
           <w:iCs/>
+          <w:sz w:val="24"/>
+          <w:szCs w:val="24"/>
+          <w:lang w:val="es-CL" w:eastAsia="es-MX"/>
         </w:rPr>
         <w:t>Inferencia</w:t>
       </w:r>
       <w:r>
         <w:rPr>
           <w:rFonts w:ascii="Arial Narrow" w:hAnsi="Arial Narrow"/>
+          <w:sz w:val="24"/>
+          <w:szCs w:val="24"/>
+          <w:lang w:val="es-CL" w:eastAsia="es-MX"/>
         </w:rPr>
         <w:t xml:space="preserve">: </w:t>
       </w:r>
       <w:r>
         <w:rPr>
           <w:rFonts w:ascii="Arial Narrow" w:hAnsi="Arial Narrow"/>
+          <w:sz w:val="24"/>
+          <w:szCs w:val="24"/>
+          <w:lang w:val="es-CL" w:eastAsia="es-MX"/>
         </w:rPr>
         <w:t xml:space="preserve">corresponde a la aplicación de reglas lógicas para derivar nuevas proposiciones a partir de proposiciones previas. </w:t>
       </w:r>
@@ -2576,7 +2528,6 @@
         <w:jc w:val="both"/>
         <w:rPr>
           <w:rFonts w:ascii="Arial Narrow" w:hAnsi="Arial Narrow"/>
-          <w:highlight w:val="cyan"/>
         </w:rPr>
       </w:pPr>
     </w:p>
@@ -2585,11 +2536,23 @@
         <w:spacing w:line="360" w:lineRule="auto"/>
         <w:jc w:val="both"/>
         <w:rPr>
-          <w:rFonts w:ascii="Segoe UI" w:hAnsi="Segoe UI" w:cs="Segoe UI"/>
-          <w:color w:val="374151"/>
-          <w:shd w:val="clear" w:color="auto" w:fill="F7F7F8"/>
-        </w:rPr>
-      </w:pPr>
+          <w:rFonts w:ascii="Arial Narrow" w:hAnsi="Arial Narrow"/>
+          <w:b/>
+          <w:bCs/>
+          <w:i/>
+          <w:iCs/>
+        </w:rPr>
+      </w:pPr>
+      <w:r>
+        <w:rPr>
+          <w:rFonts w:ascii="Arial Narrow" w:hAnsi="Arial Narrow"/>
+          <w:b/>
+          <w:bCs/>
+          <w:i/>
+          <w:iCs/>
+        </w:rPr>
+        <w:t>Comparación del paradigma Lógico v/s paradigma Funcional</w:t>
+      </w:r>
     </w:p>
     <w:p>
       <w:pPr>
@@ -2597,11 +2560,33 @@
       </w:pPr>
       <w:bookmarkStart w:id="6" w:name="_Toc134312246"/>
       <w:bookmarkStart w:id="7" w:name="_Toc134312317"/>
-      <w:r>
-        <w:t>Análisis del problema</w:t>
-      </w:r>
-      <w:bookmarkEnd w:id="6"/>
-      <w:bookmarkEnd w:id="7"/>
+    </w:p>
+    <w:p>
+      <w:pPr>
+        <w:rPr>
+          <w:rFonts w:ascii="Arial Narrow" w:eastAsiaTheme="majorEastAsia" w:hAnsi="Arial Narrow" w:cstheme="majorBidi"/>
+          <w:b/>
+          <w:color w:val="000000" w:themeColor="text1"/>
+          <w:sz w:val="32"/>
+          <w:szCs w:val="32"/>
+        </w:rPr>
+      </w:pPr>
+      <w:r>
+        <w:br w:type="page"/>
+      </w:r>
+    </w:p>
+    <w:p>
+      <w:pPr>
+        <w:pStyle w:val="Ttulo1"/>
+      </w:pPr>
+    </w:p>
+    <w:p>
+      <w:pPr>
+        <w:pStyle w:val="Ttulo1"/>
+      </w:pPr>
+      <w:r>
+        <w:t>Descripción del problema</w:t>
+      </w:r>
     </w:p>
     <w:p>
       <w:pPr>
@@ -2614,172 +2599,53 @@
     </w:p>
     <w:p>
       <w:pPr>
-        <w:shd w:val="clear" w:color="auto" w:fill="FFFFFF"/>
-        <w:spacing w:after="100" w:afterAutospacing="1"/>
-        <w:rPr>
-          <w:rFonts w:ascii="Arial Narrow" w:hAnsi="Arial Narrow"/>
-        </w:rPr>
-      </w:pPr>
-      <w:r>
-        <w:rPr>
-          <w:rFonts w:ascii="Arial Narrow" w:hAnsi="Arial Narrow"/>
-          <w:highlight w:val="yellow"/>
-        </w:rPr>
-        <w:t xml:space="preserve">Descripción breve del paradigma y los conceptos del mismo que se ven aplicados en este proyecto (en sus palabras - </w:t>
-      </w:r>
-      <w:proofErr w:type="spellStart"/>
-      <w:r>
-        <w:rPr>
-          <w:rFonts w:ascii="Arial Narrow" w:hAnsi="Arial Narrow"/>
-          <w:highlight w:val="yellow"/>
-        </w:rPr>
-        <w:t>max</w:t>
-      </w:r>
-      <w:proofErr w:type="spellEnd"/>
-      <w:r>
-        <w:rPr>
-          <w:rFonts w:ascii="Arial Narrow" w:hAnsi="Arial Narrow"/>
-          <w:highlight w:val="yellow"/>
-        </w:rPr>
-        <w:t xml:space="preserve"> 1/2 página) (5%)</w:t>
-      </w:r>
-    </w:p>
-    <w:p>
-      <w:pPr>
-        <w:shd w:val="clear" w:color="auto" w:fill="FFFFFF"/>
-        <w:spacing w:after="100" w:afterAutospacing="1"/>
-        <w:rPr>
-          <w:rFonts w:ascii="Arial Narrow" w:hAnsi="Arial Narrow"/>
-        </w:rPr>
-      </w:pPr>
-      <w:r>
-        <w:rPr>
-          <w:rFonts w:ascii="Arial Narrow" w:hAnsi="Arial Narrow"/>
-          <w:highlight w:val="yellow"/>
-        </w:rPr>
-        <w:t>Análisis del problema respecto de los requisitos específicos que deben cubrir (</w:t>
-      </w:r>
-      <w:proofErr w:type="spellStart"/>
-      <w:r>
-        <w:rPr>
-          <w:rFonts w:ascii="Arial Narrow" w:hAnsi="Arial Narrow"/>
-          <w:highlight w:val="yellow"/>
-        </w:rPr>
-        <w:t>max</w:t>
-      </w:r>
-      <w:proofErr w:type="spellEnd"/>
-      <w:r>
-        <w:rPr>
-          <w:rFonts w:ascii="Arial Narrow" w:hAnsi="Arial Narrow"/>
-          <w:highlight w:val="yellow"/>
-        </w:rPr>
-        <w:t xml:space="preserve"> 1 página) (10%)</w:t>
-      </w:r>
-    </w:p>
-    <w:p>
-      <w:pPr>
-        <w:shd w:val="clear" w:color="auto" w:fill="FFFFFF"/>
-        <w:spacing w:after="100" w:afterAutospacing="1"/>
-        <w:rPr>
-          <w:rFonts w:ascii="Arial Narrow" w:hAnsi="Arial Narrow"/>
-        </w:rPr>
-      </w:pPr>
-      <w:r>
-        <w:t>debes analizar todos los requerimientos, no "</w:t>
-      </w:r>
-      <w:proofErr w:type="spellStart"/>
-      <w:r>
-        <w:t>etc</w:t>
-      </w:r>
-      <w:proofErr w:type="spellEnd"/>
-      <w:r>
-        <w:rPr>
-          <w:highlight w:val="cyan"/>
-        </w:rPr>
-        <w:t>"</w:t>
-      </w:r>
-    </w:p>
-    <w:p>
-      <w:pPr>
-        <w:pStyle w:val="Ttulo1"/>
-      </w:pPr>
-      <w:bookmarkStart w:id="8" w:name="_Toc134312247"/>
-      <w:bookmarkStart w:id="9" w:name="_Toc134312318"/>
-      <w:r>
-        <w:t>Diseño de la solución</w:t>
-      </w:r>
-      <w:bookmarkEnd w:id="8"/>
-      <w:bookmarkEnd w:id="9"/>
-    </w:p>
-    <w:p>
-      <w:pPr>
-        <w:rPr>
-          <w:rFonts w:ascii="Arial Narrow" w:hAnsi="Arial Narrow"/>
-          <w:sz w:val="28"/>
-          <w:szCs w:val="28"/>
-        </w:rPr>
-      </w:pPr>
-    </w:p>
-    <w:p>
-      <w:pPr>
-        <w:shd w:val="clear" w:color="auto" w:fill="FFFFFF"/>
-        <w:spacing w:after="100" w:afterAutospacing="1"/>
-        <w:rPr>
-          <w:rFonts w:ascii="Arial Narrow" w:hAnsi="Arial Narrow"/>
-        </w:rPr>
-      </w:pPr>
-      <w:r>
-        <w:rPr>
-          <w:rFonts w:ascii="Arial Narrow" w:hAnsi="Arial Narrow"/>
-          <w:highlight w:val="yellow"/>
-        </w:rPr>
-        <w:t>Diseño de la solución (presentar su enfoque de solución, describir, diagramar, descomposición de problemas, algoritmos o técnicas empleados para problemas particulares, recursos empleados) (</w:t>
-      </w:r>
-      <w:proofErr w:type="spellStart"/>
-      <w:r>
-        <w:rPr>
-          <w:rFonts w:ascii="Arial Narrow" w:hAnsi="Arial Narrow"/>
-          <w:highlight w:val="yellow"/>
-        </w:rPr>
-        <w:t>max</w:t>
-      </w:r>
-      <w:proofErr w:type="spellEnd"/>
-      <w:r>
-        <w:rPr>
-          <w:rFonts w:ascii="Arial Narrow" w:hAnsi="Arial Narrow"/>
-          <w:highlight w:val="yellow"/>
-        </w:rPr>
-        <w:t>. 1 página. Puede incluir diagramas como anexos fuera del límite de las 5 páginas) (30%)</w:t>
-      </w:r>
-    </w:p>
-    <w:p>
-      <w:pPr>
-        <w:rPr>
-          <w:rFonts w:ascii="Arial Narrow" w:hAnsi="Arial Narrow"/>
-        </w:rPr>
-      </w:pPr>
-      <w:r>
-        <w:rPr>
-          <w:rFonts w:ascii="Arial Narrow" w:hAnsi="Arial Narrow"/>
-          <w:highlight w:val="cyan"/>
-        </w:rPr>
-        <w:t xml:space="preserve">debes explicar las decisiones tomadas en cuanto al diseño, que </w:t>
-      </w:r>
-      <w:proofErr w:type="spellStart"/>
-      <w:r>
-        <w:rPr>
-          <w:rFonts w:ascii="Arial Narrow" w:hAnsi="Arial Narrow"/>
-          <w:highlight w:val="cyan"/>
-        </w:rPr>
-        <w:t>TDAs</w:t>
-      </w:r>
-      <w:proofErr w:type="spellEnd"/>
-      <w:r>
-        <w:rPr>
-          <w:rFonts w:ascii="Arial Narrow" w:hAnsi="Arial Narrow"/>
-          <w:highlight w:val="cyan"/>
-        </w:rPr>
-        <w:t>, que representación, que capas, que algoritmo diseñaste</w:t>
+        <w:spacing w:line="360" w:lineRule="auto"/>
+        <w:jc w:val="both"/>
+        <w:rPr>
+          <w:rFonts w:ascii="Arial Narrow" w:hAnsi="Arial Narrow"/>
+        </w:rPr>
+      </w:pPr>
+      <w:r>
+        <w:rPr>
+          <w:rFonts w:ascii="Arial Narrow" w:hAnsi="Arial Narrow"/>
+        </w:rPr>
+        <w:t xml:space="preserve">Un sistema de archivos </w:t>
+      </w:r>
+      <w:r>
+        <w:rPr>
+          <w:rFonts w:ascii="Arial Narrow" w:hAnsi="Arial Narrow"/>
+        </w:rPr>
+        <w:t xml:space="preserve">es una parte fundamental de un sistema operativo, corresponde a </w:t>
+      </w:r>
+      <w:r>
+        <w:rPr>
+          <w:rFonts w:ascii="Arial Narrow" w:hAnsi="Arial Narrow"/>
+        </w:rPr>
+        <w:t>un conjunto de procesos, métodos y reglas que utiliza un sistema operativo para administrar el almacenamiento de datos en la memoria de una computadora. Este sistema permite la organización, seguridad y localización de archivos, además de otras operaciones</w:t>
+      </w:r>
+    </w:p>
+    <w:p>
+      <w:pPr>
+        <w:spacing w:line="360" w:lineRule="auto"/>
+        <w:jc w:val="both"/>
+        <w:rPr>
+          <w:rFonts w:ascii="Arial Narrow" w:hAnsi="Arial Narrow"/>
+        </w:rPr>
+      </w:pPr>
+    </w:p>
+    <w:p>
+      <w:pPr>
+        <w:spacing w:line="360" w:lineRule="auto"/>
+        <w:jc w:val="both"/>
+        <w:rPr>
+          <w:rFonts w:ascii="Arial Narrow" w:hAnsi="Arial Narrow"/>
+        </w:rPr>
+      </w:pPr>
+      <w:r>
+        <w:rPr>
+          <w:rFonts w:ascii="Arial Narrow" w:hAnsi="Arial Narrow"/>
+        </w:rPr>
+        <w:t>En este informe se desarrollaran los requerimientos funcionales que nos permitan crear un sistema de archivos, agregar o eliminar contenido, así como también crear, modificar y eliminar archivos, carpetas, drivers, generando rutas de acceso a los archivos y carpetas anteriormente descritos según usuario con inicio de sesión activo.</w:t>
       </w:r>
     </w:p>
     <w:p>
@@ -2788,11 +2654,226 @@
           <w:tab w:val="left" w:pos="2197"/>
           <w:tab w:val="left" w:pos="2642"/>
         </w:tabs>
-        <w:rPr>
-          <w:rFonts w:eastAsiaTheme="minorHAnsi"/>
-          <w:lang w:val="es-MX" w:eastAsia="en-US"/>
-        </w:rPr>
-      </w:pPr>
+        <w:spacing w:line="360" w:lineRule="auto"/>
+        <w:jc w:val="both"/>
+        <w:rPr>
+          <w:rFonts w:ascii="Arial Narrow" w:hAnsi="Arial Narrow"/>
+        </w:rPr>
+      </w:pPr>
+      <w:r>
+        <w:rPr>
+          <w:rFonts w:ascii="Arial Narrow" w:hAnsi="Arial Narrow"/>
+          <w:highlight w:val="cyan"/>
+        </w:rPr>
+        <w:t>que la solución propuesta permita al usuario aplicar sobre este sistema de archivos ficticio, acciones como crear, buscar, listar, etc.</w:t>
+      </w:r>
+      <w:r>
+        <w:rPr>
+          <w:rFonts w:ascii="Arial Narrow" w:hAnsi="Arial Narrow"/>
+        </w:rPr>
+        <w:t xml:space="preserve"> </w:t>
+      </w:r>
+    </w:p>
+    <w:p>
+      <w:pPr>
+        <w:pStyle w:val="Ttulo1"/>
+      </w:pPr>
+    </w:p>
+    <w:p>
+      <w:pPr>
+        <w:pStyle w:val="Ttulo1"/>
+      </w:pPr>
+      <w:r>
+        <w:t xml:space="preserve">Análisis del </w:t>
+      </w:r>
+      <w:r>
+        <w:rPr>
+          <w:b w:val="0"/>
+          <w:bCs/>
+        </w:rPr>
+        <w:t>problema</w:t>
+      </w:r>
+      <w:bookmarkEnd w:id="6"/>
+      <w:bookmarkEnd w:id="7"/>
+    </w:p>
+    <w:p>
+      <w:pPr>
+        <w:spacing w:line="360" w:lineRule="auto"/>
+        <w:jc w:val="both"/>
+        <w:rPr>
+          <w:rFonts w:ascii="Arial Narrow" w:hAnsi="Arial Narrow"/>
+        </w:rPr>
+      </w:pPr>
+    </w:p>
+    <w:p>
+      <w:pPr>
+        <w:shd w:val="clear" w:color="auto" w:fill="FFFFFF"/>
+        <w:spacing w:after="100" w:afterAutospacing="1"/>
+        <w:rPr>
+          <w:rFonts w:ascii="Arial Narrow" w:hAnsi="Arial Narrow"/>
+        </w:rPr>
+      </w:pPr>
+      <w:r>
+        <w:rPr>
+          <w:rFonts w:ascii="Arial Narrow" w:hAnsi="Arial Narrow"/>
+          <w:highlight w:val="yellow"/>
+        </w:rPr>
+        <w:t xml:space="preserve">Descripción breve del paradigma y los conceptos del mismo que se ven aplicados en este proyecto (en sus palabras - </w:t>
+      </w:r>
+      <w:proofErr w:type="spellStart"/>
+      <w:r>
+        <w:rPr>
+          <w:rFonts w:ascii="Arial Narrow" w:hAnsi="Arial Narrow"/>
+          <w:highlight w:val="yellow"/>
+        </w:rPr>
+        <w:t>max</w:t>
+      </w:r>
+      <w:proofErr w:type="spellEnd"/>
+      <w:r>
+        <w:rPr>
+          <w:rFonts w:ascii="Arial Narrow" w:hAnsi="Arial Narrow"/>
+          <w:highlight w:val="yellow"/>
+        </w:rPr>
+        <w:t xml:space="preserve"> 1/2 página) (5%)</w:t>
+      </w:r>
+    </w:p>
+    <w:p>
+      <w:pPr>
+        <w:shd w:val="clear" w:color="auto" w:fill="FFFFFF"/>
+        <w:spacing w:after="100" w:afterAutospacing="1"/>
+        <w:rPr>
+          <w:rFonts w:ascii="Arial Narrow" w:hAnsi="Arial Narrow"/>
+        </w:rPr>
+      </w:pPr>
+      <w:r>
+        <w:rPr>
+          <w:rFonts w:ascii="Arial Narrow" w:hAnsi="Arial Narrow"/>
+          <w:highlight w:val="yellow"/>
+        </w:rPr>
+        <w:t>Análisis del problema respecto de los requisitos específicos que deben cubrir (</w:t>
+      </w:r>
+      <w:proofErr w:type="spellStart"/>
+      <w:r>
+        <w:rPr>
+          <w:rFonts w:ascii="Arial Narrow" w:hAnsi="Arial Narrow"/>
+          <w:highlight w:val="yellow"/>
+        </w:rPr>
+        <w:t>max</w:t>
+      </w:r>
+      <w:proofErr w:type="spellEnd"/>
+      <w:r>
+        <w:rPr>
+          <w:rFonts w:ascii="Arial Narrow" w:hAnsi="Arial Narrow"/>
+          <w:highlight w:val="yellow"/>
+        </w:rPr>
+        <w:t xml:space="preserve"> 1 página) (10%)</w:t>
+      </w:r>
+    </w:p>
+    <w:p>
+      <w:pPr>
+        <w:shd w:val="clear" w:color="auto" w:fill="FFFFFF"/>
+        <w:spacing w:after="100" w:afterAutospacing="1"/>
+        <w:rPr>
+          <w:rFonts w:ascii="Arial Narrow" w:hAnsi="Arial Narrow"/>
+        </w:rPr>
+      </w:pPr>
+      <w:r>
+        <w:t>debes analizar todos los requerimientos, no "</w:t>
+      </w:r>
+      <w:proofErr w:type="spellStart"/>
+      <w:r>
+        <w:t>etc</w:t>
+      </w:r>
+      <w:proofErr w:type="spellEnd"/>
+      <w:r>
+        <w:rPr>
+          <w:highlight w:val="cyan"/>
+        </w:rPr>
+        <w:t>"</w:t>
+      </w:r>
+    </w:p>
+    <w:p>
+      <w:pPr>
+        <w:pStyle w:val="Ttulo1"/>
+      </w:pPr>
+      <w:bookmarkStart w:id="8" w:name="_Toc134312247"/>
+      <w:bookmarkStart w:id="9" w:name="_Toc134312318"/>
+      <w:r>
+        <w:t>Diseño de la solución</w:t>
+      </w:r>
+      <w:bookmarkEnd w:id="8"/>
+      <w:bookmarkEnd w:id="9"/>
+    </w:p>
+    <w:p>
+      <w:pPr>
+        <w:rPr>
+          <w:rFonts w:ascii="Arial Narrow" w:hAnsi="Arial Narrow"/>
+          <w:sz w:val="28"/>
+          <w:szCs w:val="28"/>
+        </w:rPr>
+      </w:pPr>
+    </w:p>
+    <w:p>
+      <w:pPr>
+        <w:shd w:val="clear" w:color="auto" w:fill="FFFFFF"/>
+        <w:spacing w:after="100" w:afterAutospacing="1"/>
+        <w:rPr>
+          <w:rFonts w:ascii="Arial Narrow" w:hAnsi="Arial Narrow"/>
+        </w:rPr>
+      </w:pPr>
+      <w:r>
+        <w:rPr>
+          <w:rFonts w:ascii="Arial Narrow" w:hAnsi="Arial Narrow"/>
+          <w:highlight w:val="yellow"/>
+        </w:rPr>
+        <w:t>Diseño de la solución (presentar su enfoque de solución, describir, diagramar, descomposición de problemas, algoritmos o técnicas empleados para problemas particulares, recursos empleados) (</w:t>
+      </w:r>
+      <w:proofErr w:type="spellStart"/>
+      <w:r>
+        <w:rPr>
+          <w:rFonts w:ascii="Arial Narrow" w:hAnsi="Arial Narrow"/>
+          <w:highlight w:val="yellow"/>
+        </w:rPr>
+        <w:t>max</w:t>
+      </w:r>
+      <w:proofErr w:type="spellEnd"/>
+      <w:r>
+        <w:rPr>
+          <w:rFonts w:ascii="Arial Narrow" w:hAnsi="Arial Narrow"/>
+          <w:highlight w:val="yellow"/>
+        </w:rPr>
+        <w:t>. 1 página. Puede incluir diagramas como anexos fuera del límite de las 5 páginas) (30%)</w:t>
+      </w:r>
+    </w:p>
+    <w:p>
+      <w:pPr>
+        <w:rPr>
+          <w:rFonts w:ascii="Arial Narrow" w:hAnsi="Arial Narrow"/>
+        </w:rPr>
+      </w:pPr>
+      <w:r>
+        <w:rPr>
+          <w:rFonts w:ascii="Arial Narrow" w:hAnsi="Arial Narrow"/>
+          <w:highlight w:val="cyan"/>
+        </w:rPr>
+        <w:t xml:space="preserve">debes explicar las decisiones tomadas en cuanto al diseño, que </w:t>
+      </w:r>
+      <w:proofErr w:type="spellStart"/>
+      <w:r>
+        <w:rPr>
+          <w:rFonts w:ascii="Arial Narrow" w:hAnsi="Arial Narrow"/>
+          <w:highlight w:val="cyan"/>
+        </w:rPr>
+        <w:t>TDAs</w:t>
+      </w:r>
+      <w:proofErr w:type="spellEnd"/>
+      <w:r>
+        <w:rPr>
+          <w:rFonts w:ascii="Arial Narrow" w:hAnsi="Arial Narrow"/>
+          <w:highlight w:val="cyan"/>
+        </w:rPr>
+        <w:t>, que representación, que capas, que algoritmo diseñaste</w:t>
+      </w:r>
     </w:p>
     <w:p>
       <w:pPr>
@@ -2813,48 +2894,10 @@
           <w:tab w:val="left" w:pos="2642"/>
         </w:tabs>
         <w:rPr>
-          <w:rFonts w:ascii="Arial Narrow" w:hAnsi="Arial Narrow"/>
-        </w:rPr>
-      </w:pPr>
-      <w:r>
-        <w:rPr>
-          <w:rFonts w:ascii="Arial Narrow" w:hAnsi="Arial Narrow"/>
-          <w:highlight w:val="green"/>
-        </w:rPr>
-        <w:t xml:space="preserve">confundes el análisis del problema con el diseño de la solución. El primero consiste en analizar los distintos requerimientos, no solo listarlos. Luego, el diseño de la solución es como se </w:t>
-      </w:r>
-      <w:proofErr w:type="spellStart"/>
-      <w:r>
-        <w:rPr>
-          <w:rFonts w:ascii="Arial Narrow" w:hAnsi="Arial Narrow"/>
-          <w:highlight w:val="green"/>
-        </w:rPr>
-        <w:t>podria</w:t>
-      </w:r>
-      <w:proofErr w:type="spellEnd"/>
-      <w:r>
-        <w:rPr>
-          <w:rFonts w:ascii="Arial Narrow" w:hAnsi="Arial Narrow"/>
-          <w:highlight w:val="green"/>
-        </w:rPr>
-        <w:t xml:space="preserve">/como se </w:t>
-      </w:r>
-      <w:proofErr w:type="spellStart"/>
-      <w:r>
-        <w:rPr>
-          <w:rFonts w:ascii="Arial Narrow" w:hAnsi="Arial Narrow"/>
-          <w:highlight w:val="green"/>
-        </w:rPr>
-        <w:t>implemento</w:t>
-      </w:r>
-      <w:proofErr w:type="spellEnd"/>
-      <w:r>
-        <w:rPr>
-          <w:rFonts w:ascii="Arial Narrow" w:hAnsi="Arial Narrow"/>
-          <w:highlight w:val="green"/>
-        </w:rPr>
-        <w:t xml:space="preserve"> en el laboratorio</w:t>
-      </w:r>
+          <w:rFonts w:eastAsiaTheme="minorHAnsi"/>
+          <w:lang w:val="es-MX" w:eastAsia="en-US"/>
+        </w:rPr>
+      </w:pPr>
     </w:p>
     <w:p>
       <w:pPr>
@@ -2863,10 +2906,49 @@
           <w:tab w:val="left" w:pos="2642"/>
         </w:tabs>
         <w:rPr>
-          <w:rFonts w:eastAsiaTheme="minorHAnsi"/>
-          <w:lang w:val="es-MX" w:eastAsia="en-US"/>
-        </w:rPr>
-      </w:pPr>
+          <w:rFonts w:ascii="Arial Narrow" w:hAnsi="Arial Narrow"/>
+        </w:rPr>
+      </w:pPr>
+      <w:r>
+        <w:rPr>
+          <w:rFonts w:ascii="Arial Narrow" w:hAnsi="Arial Narrow"/>
+          <w:highlight w:val="green"/>
+        </w:rPr>
+        <w:lastRenderedPageBreak/>
+        <w:t xml:space="preserve">confundes el análisis del problema con el diseño de la solución. El primero consiste en analizar los distintos requerimientos, no solo listarlos. Luego, el diseño de la solución es como se </w:t>
+      </w:r>
+      <w:proofErr w:type="spellStart"/>
+      <w:r>
+        <w:rPr>
+          <w:rFonts w:ascii="Arial Narrow" w:hAnsi="Arial Narrow"/>
+          <w:highlight w:val="green"/>
+        </w:rPr>
+        <w:t>podria</w:t>
+      </w:r>
+      <w:proofErr w:type="spellEnd"/>
+      <w:r>
+        <w:rPr>
+          <w:rFonts w:ascii="Arial Narrow" w:hAnsi="Arial Narrow"/>
+          <w:highlight w:val="green"/>
+        </w:rPr>
+        <w:t xml:space="preserve">/como se </w:t>
+      </w:r>
+      <w:proofErr w:type="spellStart"/>
+      <w:r>
+        <w:rPr>
+          <w:rFonts w:ascii="Arial Narrow" w:hAnsi="Arial Narrow"/>
+          <w:highlight w:val="green"/>
+        </w:rPr>
+        <w:t>implemento</w:t>
+      </w:r>
+      <w:proofErr w:type="spellEnd"/>
+      <w:r>
+        <w:rPr>
+          <w:rFonts w:ascii="Arial Narrow" w:hAnsi="Arial Narrow"/>
+          <w:highlight w:val="green"/>
+        </w:rPr>
+        <w:t xml:space="preserve"> en el laboratorio</w:t>
+      </w:r>
     </w:p>
     <w:p>
       <w:pPr>
@@ -2882,6 +2964,18 @@
     </w:p>
     <w:p>
       <w:pPr>
+        <w:tabs>
+          <w:tab w:val="left" w:pos="2197"/>
+          <w:tab w:val="left" w:pos="2642"/>
+        </w:tabs>
+        <w:rPr>
+          <w:rFonts w:eastAsiaTheme="minorHAnsi"/>
+          <w:lang w:val="es-MX" w:eastAsia="en-US"/>
+        </w:rPr>
+      </w:pPr>
+    </w:p>
+    <w:p>
+      <w:pPr>
         <w:spacing w:line="360" w:lineRule="auto"/>
         <w:jc w:val="both"/>
         <w:rPr>
@@ -2944,7 +3038,6 @@
         <w:rPr>
           <w:rFonts w:ascii="Arial Narrow" w:hAnsi="Arial Narrow"/>
         </w:rPr>
-        <w:lastRenderedPageBreak/>
         <w:t>Mediante algoritmos que se diseñaron para simular los comandos básicos de operación de un sistema de archivos a través de consola de comandos, se implementó la solución para este laboratorio.</w:t>
       </w:r>
     </w:p>
@@ -3046,6 +3139,11 @@
       </w:pPr>
       <w:bookmarkStart w:id="12" w:name="_Toc134312249"/>
       <w:bookmarkStart w:id="13" w:name="_Toc134312320"/>
+    </w:p>
+    <w:p>
+      <w:pPr>
+        <w:pStyle w:val="Ttulo1"/>
+      </w:pPr>
       <w:r>
         <w:t>Instrucciones de uso</w:t>
       </w:r>
@@ -3057,63 +3155,194 @@
       <w:pPr>
         <w:rPr>
           <w:rFonts w:ascii="Arial Narrow" w:hAnsi="Arial Narrow"/>
-          <w:highlight w:val="yellow"/>
-        </w:rPr>
-      </w:pPr>
-      <w:r>
-        <w:rPr>
-          <w:rFonts w:ascii="Arial Narrow" w:hAnsi="Arial Narrow"/>
-          <w:highlight w:val="yellow"/>
-        </w:rPr>
-        <w:t>Con ejemplos claros de uso</w:t>
-      </w:r>
-    </w:p>
-    <w:p>
-      <w:pPr>
-        <w:shd w:val="clear" w:color="auto" w:fill="FFFFFF"/>
-        <w:spacing w:after="100" w:afterAutospacing="1"/>
-        <w:rPr>
-          <w:rFonts w:ascii="Arial Narrow" w:hAnsi="Arial Narrow"/>
-        </w:rPr>
-      </w:pPr>
-      <w:r>
-        <w:rPr>
-          <w:rFonts w:ascii="Arial Narrow" w:hAnsi="Arial Narrow"/>
-          <w:highlight w:val="yellow"/>
-        </w:rPr>
-        <w:t>Instrucciones de uso (</w:t>
-      </w:r>
-      <w:hyperlink r:id="rId9" w:tooltip="Ejemplos" w:history="1">
+        </w:rPr>
+      </w:pPr>
+      <w:r>
+        <w:rPr>
+          <w:rFonts w:ascii="Arial Narrow" w:hAnsi="Arial Narrow"/>
+        </w:rPr>
+        <w:t>Para la ejecución de los algoritmos propuestos, debe abrir el archivo blablá</w:t>
+      </w:r>
+      <w:r>
+        <w:rPr>
+          <w:rFonts w:ascii="Arial Narrow" w:hAnsi="Arial Narrow"/>
+        </w:rPr>
+        <w:t xml:space="preserve">, seleccionar todo el contenido, </w:t>
+      </w:r>
+      <w:r>
+        <w:rPr>
+          <w:rFonts w:ascii="Arial Narrow" w:hAnsi="Arial Narrow"/>
+        </w:rPr>
+        <w:t xml:space="preserve">copiar y pegar en el editor virtual de </w:t>
+      </w:r>
+      <w:proofErr w:type="spellStart"/>
+      <w:r>
+        <w:rPr>
+          <w:rFonts w:ascii="Arial Narrow" w:hAnsi="Arial Narrow"/>
+        </w:rPr>
+        <w:t>prolog</w:t>
+      </w:r>
+      <w:proofErr w:type="spellEnd"/>
+      <w:r>
+        <w:rPr>
+          <w:rFonts w:ascii="Arial Narrow" w:hAnsi="Arial Narrow"/>
+        </w:rPr>
+        <w:t xml:space="preserve">, </w:t>
+      </w:r>
+      <w:hyperlink r:id="rId9" w:history="1">
         <w:r>
           <w:rPr>
             <w:rFonts w:ascii="Arial Narrow" w:hAnsi="Arial Narrow"/>
-            <w:highlight w:val="yellow"/>
           </w:rPr>
-          <w:t>ejemplos</w:t>
+          <w:t>https://swish.swi-prolog.org/</w:t>
         </w:r>
       </w:hyperlink>
-      <w:r>
+    </w:p>
+    <w:p>
+      <w:pPr>
+        <w:rPr>
+          <w:rFonts w:ascii="Arial Narrow" w:hAnsi="Arial Narrow"/>
+        </w:rPr>
+      </w:pPr>
+    </w:p>
+    <w:p>
+      <w:pPr>
+        <w:rPr>
+          <w:rFonts w:ascii="Arial Narrow" w:hAnsi="Arial Narrow"/>
+        </w:rPr>
+      </w:pPr>
+      <w:r>
+        <w:rPr>
+          <w:rFonts w:ascii="Arial Narrow" w:hAnsi="Arial Narrow"/>
+        </w:rPr>
+        <w:t xml:space="preserve">Para hacer las pruebas de funcionamiento debe ingresar en el </w:t>
+      </w:r>
+      <w:r>
+        <w:rPr>
+          <w:rFonts w:ascii="Arial Narrow" w:hAnsi="Arial Narrow"/>
+        </w:rPr>
+        <w:t xml:space="preserve">apartado para las consultas del </w:t>
+      </w:r>
+      <w:r>
+        <w:rPr>
+          <w:rFonts w:ascii="Arial Narrow" w:hAnsi="Arial Narrow"/>
+        </w:rPr>
+        <w:t>intérprete</w:t>
+      </w:r>
+      <w:r>
+        <w:rPr>
+          <w:rFonts w:ascii="Arial Narrow" w:hAnsi="Arial Narrow"/>
+        </w:rPr>
+        <w:t xml:space="preserve"> de </w:t>
+      </w:r>
+      <w:proofErr w:type="spellStart"/>
+      <w:r>
+        <w:rPr>
+          <w:rFonts w:ascii="Arial Narrow" w:hAnsi="Arial Narrow"/>
+        </w:rPr>
+        <w:t>prolo</w:t>
+      </w:r>
+      <w:r>
+        <w:rPr>
+          <w:rFonts w:ascii="Arial Narrow" w:hAnsi="Arial Narrow"/>
+        </w:rPr>
+        <w:t>g</w:t>
+      </w:r>
+      <w:proofErr w:type="spellEnd"/>
+      <w:r>
+        <w:rPr>
+          <w:rFonts w:ascii="Arial Narrow" w:hAnsi="Arial Narrow"/>
+        </w:rPr>
+        <w:t>, lo siguiente:</w:t>
+      </w:r>
+    </w:p>
+    <w:p>
+      <w:pPr>
+        <w:pStyle w:val="Prrafodelista"/>
+        <w:numPr>
+          <w:ilvl w:val="0"/>
+          <w:numId w:val="3"/>
+        </w:numPr>
+        <w:shd w:val="clear" w:color="auto" w:fill="FFFFFF"/>
+        <w:spacing w:after="100" w:afterAutospacing="1"/>
         <w:rPr>
           <w:rFonts w:ascii="Arial Narrow" w:hAnsi="Arial Narrow"/>
           <w:highlight w:val="yellow"/>
         </w:rPr>
-        <w:t>, resultados esperados, posibles errores) (</w:t>
-      </w:r>
-      <w:proofErr w:type="spellStart"/>
+      </w:pPr>
       <w:r>
         <w:rPr>
           <w:rFonts w:ascii="Arial Narrow" w:hAnsi="Arial Narrow"/>
           <w:highlight w:val="yellow"/>
         </w:rPr>
-        <w:t>max</w:t>
-      </w:r>
-      <w:proofErr w:type="spellEnd"/>
-      <w:r>
+        <w:t>Ejemplos</w:t>
+      </w:r>
+    </w:p>
+    <w:p>
+      <w:pPr>
+        <w:pStyle w:val="Prrafodelista"/>
+        <w:numPr>
+          <w:ilvl w:val="0"/>
+          <w:numId w:val="3"/>
+        </w:numPr>
+        <w:shd w:val="clear" w:color="auto" w:fill="FFFFFF"/>
+        <w:spacing w:after="100" w:afterAutospacing="1"/>
         <w:rPr>
           <w:rFonts w:ascii="Arial Narrow" w:hAnsi="Arial Narrow"/>
           <w:highlight w:val="yellow"/>
         </w:rPr>
-        <w:t xml:space="preserve"> 1/2 página. Complementar con </w:t>
+      </w:pPr>
+      <w:r>
+        <w:rPr>
+          <w:rFonts w:ascii="Arial Narrow" w:hAnsi="Arial Narrow"/>
+          <w:highlight w:val="yellow"/>
+        </w:rPr>
+        <w:t>Resultados esperados</w:t>
+      </w:r>
+    </w:p>
+    <w:p>
+      <w:pPr>
+        <w:pStyle w:val="Prrafodelista"/>
+        <w:numPr>
+          <w:ilvl w:val="0"/>
+          <w:numId w:val="3"/>
+        </w:numPr>
+        <w:shd w:val="clear" w:color="auto" w:fill="FFFFFF"/>
+        <w:spacing w:after="100" w:afterAutospacing="1"/>
+        <w:rPr>
+          <w:rFonts w:ascii="Arial Narrow" w:hAnsi="Arial Narrow"/>
+          <w:highlight w:val="yellow"/>
+        </w:rPr>
+      </w:pPr>
+      <w:r>
+        <w:rPr>
+          <w:rFonts w:ascii="Arial Narrow" w:hAnsi="Arial Narrow"/>
+          <w:highlight w:val="yellow"/>
+        </w:rPr>
+        <w:t>E</w:t>
+      </w:r>
+      <w:r>
+        <w:rPr>
+          <w:rFonts w:ascii="Arial Narrow" w:hAnsi="Arial Narrow"/>
+          <w:highlight w:val="yellow"/>
+        </w:rPr>
+        <w:t>rrores</w:t>
+      </w:r>
+    </w:p>
+    <w:p>
+      <w:pPr>
+        <w:shd w:val="clear" w:color="auto" w:fill="FFFFFF"/>
+        <w:spacing w:after="100" w:afterAutospacing="1"/>
+        <w:rPr>
+          <w:rFonts w:ascii="Arial Narrow" w:hAnsi="Arial Narrow"/>
+        </w:rPr>
+      </w:pPr>
+      <w:r>
+        <w:rPr>
+          <w:rFonts w:ascii="Arial Narrow" w:hAnsi="Arial Narrow"/>
+          <w:highlight w:val="yellow"/>
+        </w:rPr>
+        <w:t>Complementar con </w:t>
       </w:r>
       <w:hyperlink r:id="rId10" w:tooltip="Ejemplos" w:history="1">
         <w:r>
@@ -3136,37 +3365,46 @@
       <w:pPr>
         <w:rPr>
           <w:rFonts w:ascii="Arial Narrow" w:hAnsi="Arial Narrow"/>
+        </w:rPr>
+      </w:pPr>
+      <w:r>
+        <w:rPr>
+          <w:rFonts w:ascii="Arial Narrow" w:hAnsi="Arial Narrow"/>
           <w:highlight w:val="cyan"/>
         </w:rPr>
-      </w:pPr>
-      <w:r>
-        <w:rPr>
-          <w:rFonts w:ascii="Arial Narrow" w:hAnsi="Arial Narrow"/>
-          <w:highlight w:val="cyan"/>
-        </w:rPr>
-        <w:t>que tengo que hacer para ejecutar tu entrega?</w:t>
-      </w:r>
-    </w:p>
-    <w:p>
-      <w:pPr>
-        <w:rPr>
-          <w:rFonts w:ascii="Arial Narrow" w:hAnsi="Arial Narrow"/>
-        </w:rPr>
-      </w:pPr>
-      <w:r>
-        <w:rPr>
-          <w:rFonts w:ascii="Arial Narrow" w:hAnsi="Arial Narrow"/>
-          <w:highlight w:val="cyan"/>
-        </w:rPr>
-        <w:t>abrir que archivo, ejecutar que?, que funciones ocupaste?</w:t>
-      </w:r>
-    </w:p>
-    <w:p>
-      <w:pPr>
-        <w:pStyle w:val="Ttulo1"/>
-      </w:pPr>
+        <w:t>que funciones ocupaste?</w:t>
+      </w:r>
       <w:bookmarkStart w:id="14" w:name="_Toc134312250"/>
       <w:bookmarkStart w:id="15" w:name="_Toc134312321"/>
+    </w:p>
+    <w:p>
+      <w:pPr>
+        <w:pStyle w:val="Ttulo1"/>
+      </w:pPr>
+    </w:p>
+    <w:p>
+      <w:pPr>
+        <w:rPr>
+          <w:rFonts w:ascii="Arial Narrow" w:eastAsiaTheme="majorEastAsia" w:hAnsi="Arial Narrow" w:cstheme="majorBidi"/>
+          <w:b/>
+          <w:color w:val="000000" w:themeColor="text1"/>
+          <w:sz w:val="32"/>
+          <w:szCs w:val="32"/>
+        </w:rPr>
+      </w:pPr>
+      <w:r>
+        <w:br w:type="page"/>
+      </w:r>
+    </w:p>
+    <w:p>
+      <w:pPr>
+        <w:pStyle w:val="Ttulo1"/>
+      </w:pPr>
+    </w:p>
+    <w:p>
+      <w:pPr>
+        <w:pStyle w:val="Ttulo1"/>
+      </w:pPr>
       <w:r>
         <w:t>Resultados y evaluación</w:t>
       </w:r>
@@ -3429,6 +3667,7 @@
           <w:rFonts w:ascii="Arial Narrow" w:hAnsi="Arial Narrow"/>
           <w:highlight w:val="cyan"/>
         </w:rPr>
+        <w:lastRenderedPageBreak/>
         <w:t xml:space="preserve">falta concluir sobre el trabajo realizado, que </w:t>
       </w:r>
       <w:proofErr w:type="spellStart"/>
@@ -3555,7 +3794,6 @@
       <w:bookmarkStart w:id="18" w:name="_Toc134312252"/>
       <w:bookmarkStart w:id="19" w:name="_Toc134312323"/>
       <w:r>
-        <w:lastRenderedPageBreak/>
         <w:t>Referencias</w:t>
       </w:r>
       <w:bookmarkEnd w:id="18"/>
@@ -3583,29 +3821,6 @@
           <w:rFonts w:ascii="Arial Narrow" w:hAnsi="Arial Narrow"/>
         </w:rPr>
         <w:t>Referencias usando estilo de referencias APA (2.5%)</w:t>
-      </w:r>
-    </w:p>
-    <w:p>
-      <w:pPr>
-        <w:spacing w:line="360" w:lineRule="auto"/>
-        <w:jc w:val="both"/>
-        <w:rPr>
-          <w:rFonts w:ascii="Arial Narrow" w:hAnsi="Arial Narrow"/>
-          <w:lang w:val="es-ES"/>
-        </w:rPr>
-      </w:pPr>
-      <w:r>
-        <w:rPr>
-          <w:rFonts w:ascii="Arial Narrow" w:hAnsi="Arial Narrow"/>
-          <w:highlight w:val="cyan"/>
-        </w:rPr>
-        <w:t>Se necesita simular un sistema de archivos bajo el paradigma funcional, de manera tal, que la solución propuesta permita al usuario aplicar sobre este sistema de archivos ficticio, acciones como crear, buscar, listar, etc.</w:t>
-      </w:r>
-      <w:r>
-        <w:rPr>
-          <w:rFonts w:ascii="Arial Narrow" w:hAnsi="Arial Narrow"/>
-        </w:rPr>
-        <w:t xml:space="preserve"> </w:t>
       </w:r>
     </w:p>
     <w:p>
@@ -5407,6 +5622,18 @@
       <w:color w:val="808080"/>
     </w:rPr>
   </w:style>
+  <w:style w:type="character" w:styleId="Mencinsinresolver">
+    <w:name w:val="Unresolved Mention"/>
+    <w:basedOn w:val="Fuentedeprrafopredeter"/>
+    <w:uiPriority w:val="99"/>
+    <w:semiHidden/>
+    <w:unhideWhenUsed/>
+    <w:rsid w:val="00530594"/>
+    <w:rPr>
+      <w:color w:val="605E5C"/>
+      <w:shd w:val="clear" w:color="auto" w:fill="E1DFDD"/>
+    </w:rPr>
+  </w:style>
 </w:styles>
 </file>
 

</xml_diff>

<commit_message>
Avance Requerimiento 8 + Informe
</commit_message>
<xml_diff>
--- a/Informe_13452929_Bustamante.docx
+++ b/Informe_13452929_Bustamante.docx
@@ -4163,6 +4163,9 @@
     </w:p>
     <w:p>
       <w:pPr>
+        <w:pBdr>
+          <w:bottom w:val="single" w:sz="6" w:space="1" w:color="auto"/>
+        </w:pBdr>
         <w:rPr>
           <w:rFonts w:ascii="Arial Narrow" w:hAnsi="Arial Narrow"/>
         </w:rPr>
@@ -4177,30 +4180,44 @@
       <w:bookmarkStart w:id="14" w:name="_Toc134312250"/>
       <w:bookmarkStart w:id="15" w:name="_Toc134312321"/>
     </w:p>
-    <w:p>
-      <w:pPr>
-        <w:pStyle w:val="Ttulo1"/>
-      </w:pPr>
-    </w:p>
-    <w:p>
-      <w:pPr>
-        <w:rPr>
-          <w:rFonts w:ascii="Arial Narrow" w:eastAsiaTheme="majorEastAsia" w:hAnsi="Arial Narrow" w:cstheme="majorBidi"/>
-          <w:b/>
-          <w:color w:val="000000" w:themeColor="text1"/>
-          <w:sz w:val="32"/>
-          <w:szCs w:val="32"/>
-        </w:rPr>
-      </w:pPr>
-      <w:r>
-        <w:br w:type="page"/>
-      </w:r>
-    </w:p>
-    <w:p>
-      <w:pPr>
-        <w:pStyle w:val="Ttulo1"/>
-      </w:pPr>
-    </w:p>
+    <w:p/>
+    <w:p>
+      <w:pPr>
+        <w:rPr>
+          <w:rFonts w:ascii="Arial Narrow" w:hAnsi="Arial Narrow"/>
+        </w:rPr>
+      </w:pPr>
+      <w:r>
+        <w:t xml:space="preserve">Para cargar los módulos de la solución creada primero debes abrir el entorno de </w:t>
+      </w:r>
+      <w:hyperlink r:id="rId12" w:history="1">
+        <w:r>
+          <w:rPr>
+            <w:rFonts w:ascii="Arial Narrow" w:hAnsi="Arial Narrow"/>
+          </w:rPr>
+          <w:t>https://swish.swi-prolog.org/</w:t>
+        </w:r>
+      </w:hyperlink>
+      <w:r>
+        <w:rPr>
+          <w:rFonts w:ascii="Arial Narrow" w:hAnsi="Arial Narrow"/>
+        </w:rPr>
+        <w:t xml:space="preserve"> y cargar los módulos necesarios:</w:t>
+      </w:r>
+    </w:p>
+    <w:p>
+      <w:pPr>
+        <w:pStyle w:val="Prrafodelista"/>
+        <w:numPr>
+          <w:ilvl w:val="0"/>
+          <w:numId w:val="3"/>
+        </w:numPr>
+        <w:rPr>
+          <w:rFonts w:ascii="Arial Narrow" w:hAnsi="Arial Narrow"/>
+        </w:rPr>
+      </w:pPr>
+    </w:p>
+    <w:p/>
     <w:p>
       <w:pPr>
         <w:pStyle w:val="Ttulo1"/>
@@ -7064,7 +7081,7 @@
         </w:rPr>
         <w:t xml:space="preserve">. Nombre del sitio web. </w:t>
       </w:r>
-      <w:hyperlink r:id="rId12" w:history="1">
+      <w:hyperlink r:id="rId13" w:history="1">
         <w:r>
           <w:rPr>
             <w:rStyle w:val="Hipervnculo"/>
@@ -7314,7 +7331,7 @@
           <w:lang w:val="es-ES"/>
         </w:rPr>
       </w:pPr>
-      <w:hyperlink r:id="rId13" w:history="1">
+      <w:hyperlink r:id="rId14" w:history="1">
         <w:r>
           <w:rPr>
             <w:rStyle w:val="Hipervnculo"/>
@@ -7370,18 +7387,74 @@
           <w:lang w:val="es-ES"/>
         </w:rPr>
       </w:pPr>
-      <w:r>
+      <w:hyperlink r:id="rId15" w:history="1">
+        <w:r>
+          <w:rPr>
+            <w:rStyle w:val="Hipervnculo"/>
+            <w:rFonts w:ascii="Arial Narrow" w:hAnsi="Arial Narrow"/>
+            <w:lang w:val="es-ES"/>
+          </w:rPr>
+          <w:t>https://swish.swi-prolog.org/p/Tutorial%20de%20prolog.swinb</w:t>
+        </w:r>
+      </w:hyperlink>
+    </w:p>
+    <w:p>
+      <w:pPr>
+        <w:spacing w:line="360" w:lineRule="auto"/>
+        <w:jc w:val="both"/>
         <w:rPr>
           <w:rFonts w:ascii="Arial Narrow" w:hAnsi="Arial Narrow"/>
           <w:lang w:val="es-ES"/>
         </w:rPr>
-        <w:t>https://swish.swi-prolog.org/p/Tutorial%20de%20prolog.swinb</w:t>
+      </w:pPr>
+    </w:p>
+    <w:p>
+      <w:pPr>
+        <w:spacing w:line="360" w:lineRule="auto"/>
+        <w:jc w:val="both"/>
+        <w:rPr>
+          <w:rFonts w:ascii="Arial Narrow" w:hAnsi="Arial Narrow"/>
+          <w:lang w:val="es-ES"/>
+        </w:rPr>
+      </w:pPr>
+      <w:r>
+        <w:rPr>
+          <w:rFonts w:ascii="Arial Narrow" w:hAnsi="Arial Narrow"/>
+          <w:lang w:val="es-ES"/>
+        </w:rPr>
+        <w:t xml:space="preserve">Uso de módulos en </w:t>
+      </w:r>
+      <w:proofErr w:type="spellStart"/>
+      <w:r>
+        <w:rPr>
+          <w:rFonts w:ascii="Arial Narrow" w:hAnsi="Arial Narrow"/>
+          <w:lang w:val="es-ES"/>
+        </w:rPr>
+        <w:t>prolog</w:t>
+      </w:r>
+      <w:proofErr w:type="spellEnd"/>
+    </w:p>
+    <w:p>
+      <w:pPr>
+        <w:spacing w:line="360" w:lineRule="auto"/>
+        <w:jc w:val="both"/>
+        <w:rPr>
+          <w:rFonts w:ascii="Arial Narrow" w:hAnsi="Arial Narrow"/>
+          <w:lang w:val="es-ES"/>
+        </w:rPr>
+      </w:pPr>
+      <w:r>
+        <w:rPr>
+          <w:rFonts w:ascii="Arial Narrow" w:hAnsi="Arial Narrow"/>
+          <w:lang w:val="es-ES"/>
+        </w:rPr>
+        <w:t>https://www.swi-prolog.org/pldoc/man?section=modules</w:t>
       </w:r>
     </w:p>
     <w:sectPr>
-      <w:headerReference w:type="default" r:id="rId14"/>
-      <w:footerReference w:type="default" r:id="rId15"/>
-      <w:footerReference w:type="first" r:id="rId16"/>
+      <w:headerReference w:type="default" r:id="rId16"/>
+      <w:footerReference w:type="default" r:id="rId17"/>
+      <w:footerReference w:type="first" r:id="rId18"/>
       <w:pgSz w:w="12240" w:h="15840"/>
       <w:pgMar w:top="1417" w:right="1701" w:bottom="1417" w:left="1701" w:header="708" w:footer="708" w:gutter="0"/>
       <w:pgNumType w:start="0"/>
@@ -8714,7 +8787,6 @@
   <w:style w:type="character" w:default="1" w:styleId="Fuentedeprrafopredeter">
     <w:name w:val="Default Paragraph Font"/>
     <w:uiPriority w:val="1"/>
-    <w:semiHidden/>
     <w:unhideWhenUsed/>
   </w:style>
   <w:style w:type="table" w:default="1" w:styleId="Tablanormal">

</xml_diff>